<commit_message>
Finished regular postman tests
</commit_message>
<xml_diff>
--- a/postman_tests.docx
+++ b/postman_tests.docx
@@ -21,9 +21,9 @@
           <w:noProof/>
         </w:rPr>
         <w:drawing>
-          <wp:inline distT="0" distB="0" distL="0" distR="0" wp14:anchorId="49BEE921" wp14:editId="75091E99">
-            <wp:extent cx="5128737" cy="3656965"/>
-            <wp:effectExtent l="0" t="0" r="0" b="635"/>
+          <wp:inline distT="0" distB="0" distL="0" distR="0" wp14:anchorId="49BEE921" wp14:editId="11F1C3A4">
+            <wp:extent cx="4711478" cy="3359444"/>
+            <wp:effectExtent l="0" t="0" r="0" b="0"/>
             <wp:docPr id="1" name="Picture 1"/>
             <wp:cNvGraphicFramePr>
               <a:graphicFrameLocks xmlns:a="http://schemas.openxmlformats.org/drawingml/2006/main" noChangeAspect="1"/>
@@ -44,7 +44,7 @@
                   <pic:spPr>
                     <a:xfrm>
                       <a:off x="0" y="0"/>
-                      <a:ext cx="5136304" cy="3662360"/>
+                      <a:ext cx="4724508" cy="3368735"/>
                     </a:xfrm>
                     <a:prstGeom prst="rect">
                       <a:avLst/>
@@ -64,9 +64,9 @@
           <w:noProof/>
         </w:rPr>
         <w:drawing>
-          <wp:inline distT="0" distB="0" distL="0" distR="0" wp14:anchorId="7AA922B8" wp14:editId="2E51C3AD">
-            <wp:extent cx="5113939" cy="2818130"/>
-            <wp:effectExtent l="0" t="0" r="0" b="1270"/>
+          <wp:inline distT="0" distB="0" distL="0" distR="0" wp14:anchorId="7AA922B8" wp14:editId="660B6F2C">
+            <wp:extent cx="4726480" cy="2604614"/>
+            <wp:effectExtent l="0" t="0" r="0" b="5715"/>
             <wp:docPr id="2" name="Picture 2"/>
             <wp:cNvGraphicFramePr>
               <a:graphicFrameLocks xmlns:a="http://schemas.openxmlformats.org/drawingml/2006/main" noChangeAspect="1"/>
@@ -87,7 +87,7 @@
                   <pic:spPr>
                     <a:xfrm>
                       <a:off x="0" y="0"/>
-                      <a:ext cx="5120857" cy="2821943"/>
+                      <a:ext cx="4744882" cy="2614755"/>
                     </a:xfrm>
                     <a:prstGeom prst="rect">
                       <a:avLst/>
@@ -107,9 +107,9 @@
         </w:rPr>
         <w:lastRenderedPageBreak/>
         <w:drawing>
-          <wp:inline distT="0" distB="0" distL="0" distR="0" wp14:anchorId="7356DEA9" wp14:editId="40396378">
-            <wp:extent cx="5056897" cy="3585210"/>
-            <wp:effectExtent l="0" t="0" r="0" b="0"/>
+          <wp:inline distT="0" distB="0" distL="0" distR="0" wp14:anchorId="7356DEA9" wp14:editId="64B7ADC9">
+            <wp:extent cx="4648084" cy="3295373"/>
+            <wp:effectExtent l="0" t="0" r="635" b="635"/>
             <wp:docPr id="3" name="Picture 3"/>
             <wp:cNvGraphicFramePr>
               <a:graphicFrameLocks xmlns:a="http://schemas.openxmlformats.org/drawingml/2006/main" noChangeAspect="1"/>
@@ -130,7 +130,7 @@
                   <pic:spPr>
                     <a:xfrm>
                       <a:off x="0" y="0"/>
-                      <a:ext cx="5060490" cy="3587758"/>
+                      <a:ext cx="4657268" cy="3301884"/>
                     </a:xfrm>
                     <a:prstGeom prst="rect">
                       <a:avLst/>
@@ -151,9 +151,9 @@
           <w:noProof/>
         </w:rPr>
         <w:drawing>
-          <wp:inline distT="0" distB="0" distL="0" distR="0" wp14:anchorId="1BE28CB8" wp14:editId="74848353">
-            <wp:extent cx="5058808" cy="3213100"/>
-            <wp:effectExtent l="0" t="0" r="8890" b="6350"/>
+          <wp:inline distT="0" distB="0" distL="0" distR="0" wp14:anchorId="1BE28CB8" wp14:editId="6253D8B0">
+            <wp:extent cx="4638509" cy="2946147"/>
+            <wp:effectExtent l="0" t="0" r="0" b="6985"/>
             <wp:docPr id="4" name="Picture 4"/>
             <wp:cNvGraphicFramePr>
               <a:graphicFrameLocks xmlns:a="http://schemas.openxmlformats.org/drawingml/2006/main" noChangeAspect="1"/>
@@ -174,7 +174,7 @@
                   <pic:spPr>
                     <a:xfrm>
                       <a:off x="0" y="0"/>
-                      <a:ext cx="5062242" cy="3215281"/>
+                      <a:ext cx="4649051" cy="2952843"/>
                     </a:xfrm>
                     <a:prstGeom prst="rect">
                       <a:avLst/>
@@ -195,30 +195,339 @@
         </w:rPr>
         <w:lastRenderedPageBreak/>
         <w:drawing>
-          <wp:inline distT="0" distB="0" distL="0" distR="0" wp14:anchorId="51638834" wp14:editId="78AE99C2">
-            <wp:extent cx="4743751" cy="2598420"/>
+          <wp:inline distT="0" distB="0" distL="0" distR="0" wp14:anchorId="51638834" wp14:editId="29F2A688">
+            <wp:extent cx="4610100" cy="2525212"/>
+            <wp:effectExtent l="0" t="0" r="0" b="8890"/>
+            <wp:docPr id="5" name="Picture 5"/>
+            <wp:cNvGraphicFramePr>
+              <a:graphicFrameLocks xmlns:a="http://schemas.openxmlformats.org/drawingml/2006/main" noChangeAspect="1"/>
+            </wp:cNvGraphicFramePr>
+            <a:graphic xmlns:a="http://schemas.openxmlformats.org/drawingml/2006/main">
+              <a:graphicData uri="http://schemas.openxmlformats.org/drawingml/2006/picture">
+                <pic:pic xmlns:pic="http://schemas.openxmlformats.org/drawingml/2006/picture">
+                  <pic:nvPicPr>
+                    <pic:cNvPr id="1" name=""/>
+                    <pic:cNvPicPr/>
+                  </pic:nvPicPr>
+                  <pic:blipFill>
+                    <a:blip r:embed="rId8"/>
+                    <a:stretch>
+                      <a:fillRect/>
+                    </a:stretch>
+                  </pic:blipFill>
+                  <pic:spPr>
+                    <a:xfrm>
+                      <a:off x="0" y="0"/>
+                      <a:ext cx="4618845" cy="2530002"/>
+                    </a:xfrm>
+                    <a:prstGeom prst="rect">
+                      <a:avLst/>
+                    </a:prstGeom>
+                  </pic:spPr>
+                </pic:pic>
+              </a:graphicData>
+            </a:graphic>
+          </wp:inline>
+        </w:drawing>
+      </w:r>
+    </w:p>
+    <w:p/>
+    <w:p>
+      <w:r>
+        <w:t>SUPPLIER ADDRESSES</w:t>
+      </w:r>
+    </w:p>
+    <w:p>
+      <w:r>
+        <w:rPr>
+          <w:noProof/>
+        </w:rPr>
+        <w:drawing>
+          <wp:inline distT="0" distB="0" distL="0" distR="0" wp14:anchorId="12AC8D2C" wp14:editId="56E9A932">
+            <wp:extent cx="4629543" cy="2228215"/>
+            <wp:effectExtent l="0" t="0" r="0" b="635"/>
+            <wp:docPr id="12" name="Picture 12"/>
+            <wp:cNvGraphicFramePr>
+              <a:graphicFrameLocks xmlns:a="http://schemas.openxmlformats.org/drawingml/2006/main" noChangeAspect="1"/>
+            </wp:cNvGraphicFramePr>
+            <a:graphic xmlns:a="http://schemas.openxmlformats.org/drawingml/2006/main">
+              <a:graphicData uri="http://schemas.openxmlformats.org/drawingml/2006/picture">
+                <pic:pic xmlns:pic="http://schemas.openxmlformats.org/drawingml/2006/picture">
+                  <pic:nvPicPr>
+                    <pic:cNvPr id="1" name=""/>
+                    <pic:cNvPicPr/>
+                  </pic:nvPicPr>
+                  <pic:blipFill>
+                    <a:blip r:embed="rId9"/>
+                    <a:stretch>
+                      <a:fillRect/>
+                    </a:stretch>
+                  </pic:blipFill>
+                  <pic:spPr>
+                    <a:xfrm>
+                      <a:off x="0" y="0"/>
+                      <a:ext cx="4643284" cy="2234829"/>
+                    </a:xfrm>
+                    <a:prstGeom prst="rect">
+                      <a:avLst/>
+                    </a:prstGeom>
+                  </pic:spPr>
+                </pic:pic>
+              </a:graphicData>
+            </a:graphic>
+          </wp:inline>
+        </w:drawing>
+      </w:r>
+    </w:p>
+    <w:p>
+      <w:r>
+        <w:rPr>
+          <w:noProof/>
+        </w:rPr>
+        <w:lastRenderedPageBreak/>
+        <w:drawing>
+          <wp:inline distT="0" distB="0" distL="0" distR="0" wp14:anchorId="28CC6FFC" wp14:editId="67FE76CA">
+            <wp:extent cx="4895130" cy="2739390"/>
+            <wp:effectExtent l="0" t="0" r="1270" b="3810"/>
+            <wp:docPr id="13" name="Picture 13"/>
+            <wp:cNvGraphicFramePr>
+              <a:graphicFrameLocks xmlns:a="http://schemas.openxmlformats.org/drawingml/2006/main" noChangeAspect="1"/>
+            </wp:cNvGraphicFramePr>
+            <a:graphic xmlns:a="http://schemas.openxmlformats.org/drawingml/2006/main">
+              <a:graphicData uri="http://schemas.openxmlformats.org/drawingml/2006/picture">
+                <pic:pic xmlns:pic="http://schemas.openxmlformats.org/drawingml/2006/picture">
+                  <pic:nvPicPr>
+                    <pic:cNvPr id="1" name=""/>
+                    <pic:cNvPicPr/>
+                  </pic:nvPicPr>
+                  <pic:blipFill>
+                    <a:blip r:embed="rId10"/>
+                    <a:stretch>
+                      <a:fillRect/>
+                    </a:stretch>
+                  </pic:blipFill>
+                  <pic:spPr>
+                    <a:xfrm>
+                      <a:off x="0" y="0"/>
+                      <a:ext cx="4905582" cy="2745239"/>
+                    </a:xfrm>
+                    <a:prstGeom prst="rect">
+                      <a:avLst/>
+                    </a:prstGeom>
+                  </pic:spPr>
+                </pic:pic>
+              </a:graphicData>
+            </a:graphic>
+          </wp:inline>
+        </w:drawing>
+      </w:r>
+    </w:p>
+    <w:p/>
+    <w:p>
+      <w:r>
+        <w:t>ADDRESSES</w:t>
+      </w:r>
+    </w:p>
+    <w:p>
+      <w:r>
+        <w:rPr>
+          <w:noProof/>
+        </w:rPr>
+        <w:drawing>
+          <wp:inline distT="0" distB="0" distL="0" distR="0" wp14:anchorId="060AC0B5" wp14:editId="2564B910">
+            <wp:extent cx="4834949" cy="2791460"/>
+            <wp:effectExtent l="0" t="0" r="3810" b="8890"/>
+            <wp:docPr id="6" name="Picture 6"/>
+            <wp:cNvGraphicFramePr>
+              <a:graphicFrameLocks xmlns:a="http://schemas.openxmlformats.org/drawingml/2006/main" noChangeAspect="1"/>
+            </wp:cNvGraphicFramePr>
+            <a:graphic xmlns:a="http://schemas.openxmlformats.org/drawingml/2006/main">
+              <a:graphicData uri="http://schemas.openxmlformats.org/drawingml/2006/picture">
+                <pic:pic xmlns:pic="http://schemas.openxmlformats.org/drawingml/2006/picture">
+                  <pic:nvPicPr>
+                    <pic:cNvPr id="1" name=""/>
+                    <pic:cNvPicPr/>
+                  </pic:nvPicPr>
+                  <pic:blipFill>
+                    <a:blip r:embed="rId11"/>
+                    <a:stretch>
+                      <a:fillRect/>
+                    </a:stretch>
+                  </pic:blipFill>
+                  <pic:spPr>
+                    <a:xfrm>
+                      <a:off x="0" y="0"/>
+                      <a:ext cx="4844154" cy="2796775"/>
+                    </a:xfrm>
+                    <a:prstGeom prst="rect">
+                      <a:avLst/>
+                    </a:prstGeom>
+                  </pic:spPr>
+                </pic:pic>
+              </a:graphicData>
+            </a:graphic>
+          </wp:inline>
+        </w:drawing>
+      </w:r>
+    </w:p>
+    <w:p>
+      <w:r>
+        <w:rPr>
+          <w:noProof/>
+        </w:rPr>
+        <w:lastRenderedPageBreak/>
+        <w:drawing>
+          <wp:inline distT="0" distB="0" distL="0" distR="0" wp14:anchorId="5477835A" wp14:editId="1E03F287">
+            <wp:extent cx="5036820" cy="2153026"/>
             <wp:effectExtent l="0" t="0" r="0" b="0"/>
-            <wp:docPr id="5" name="Picture 5"/>
-            <wp:cNvGraphicFramePr>
-              <a:graphicFrameLocks xmlns:a="http://schemas.openxmlformats.org/drawingml/2006/main" noChangeAspect="1"/>
-            </wp:cNvGraphicFramePr>
-            <a:graphic xmlns:a="http://schemas.openxmlformats.org/drawingml/2006/main">
-              <a:graphicData uri="http://schemas.openxmlformats.org/drawingml/2006/picture">
-                <pic:pic xmlns:pic="http://schemas.openxmlformats.org/drawingml/2006/picture">
-                  <pic:nvPicPr>
-                    <pic:cNvPr id="1" name=""/>
-                    <pic:cNvPicPr/>
-                  </pic:nvPicPr>
-                  <pic:blipFill>
-                    <a:blip r:embed="rId8"/>
-                    <a:stretch>
-                      <a:fillRect/>
-                    </a:stretch>
-                  </pic:blipFill>
-                  <pic:spPr>
-                    <a:xfrm>
-                      <a:off x="0" y="0"/>
-                      <a:ext cx="4745947" cy="2599623"/>
+            <wp:docPr id="7" name="Picture 7"/>
+            <wp:cNvGraphicFramePr>
+              <a:graphicFrameLocks xmlns:a="http://schemas.openxmlformats.org/drawingml/2006/main" noChangeAspect="1"/>
+            </wp:cNvGraphicFramePr>
+            <a:graphic xmlns:a="http://schemas.openxmlformats.org/drawingml/2006/main">
+              <a:graphicData uri="http://schemas.openxmlformats.org/drawingml/2006/picture">
+                <pic:pic xmlns:pic="http://schemas.openxmlformats.org/drawingml/2006/picture">
+                  <pic:nvPicPr>
+                    <pic:cNvPr id="1" name=""/>
+                    <pic:cNvPicPr/>
+                  </pic:nvPicPr>
+                  <pic:blipFill>
+                    <a:blip r:embed="rId12"/>
+                    <a:stretch>
+                      <a:fillRect/>
+                    </a:stretch>
+                  </pic:blipFill>
+                  <pic:spPr>
+                    <a:xfrm>
+                      <a:off x="0" y="0"/>
+                      <a:ext cx="5054830" cy="2160724"/>
+                    </a:xfrm>
+                    <a:prstGeom prst="rect">
+                      <a:avLst/>
+                    </a:prstGeom>
+                  </pic:spPr>
+                </pic:pic>
+              </a:graphicData>
+            </a:graphic>
+          </wp:inline>
+        </w:drawing>
+      </w:r>
+    </w:p>
+    <w:p>
+      <w:r>
+        <w:rPr>
+          <w:noProof/>
+        </w:rPr>
+        <w:drawing>
+          <wp:inline distT="0" distB="0" distL="0" distR="0" wp14:anchorId="0F08B9FD" wp14:editId="0F262EB5">
+            <wp:extent cx="5043714" cy="2647950"/>
+            <wp:effectExtent l="0" t="0" r="5080" b="0"/>
+            <wp:docPr id="8" name="Picture 8"/>
+            <wp:cNvGraphicFramePr>
+              <a:graphicFrameLocks xmlns:a="http://schemas.openxmlformats.org/drawingml/2006/main" noChangeAspect="1"/>
+            </wp:cNvGraphicFramePr>
+            <a:graphic xmlns:a="http://schemas.openxmlformats.org/drawingml/2006/main">
+              <a:graphicData uri="http://schemas.openxmlformats.org/drawingml/2006/picture">
+                <pic:pic xmlns:pic="http://schemas.openxmlformats.org/drawingml/2006/picture">
+                  <pic:nvPicPr>
+                    <pic:cNvPr id="1" name=""/>
+                    <pic:cNvPicPr/>
+                  </pic:nvPicPr>
+                  <pic:blipFill>
+                    <a:blip r:embed="rId13"/>
+                    <a:stretch>
+                      <a:fillRect/>
+                    </a:stretch>
+                  </pic:blipFill>
+                  <pic:spPr>
+                    <a:xfrm>
+                      <a:off x="0" y="0"/>
+                      <a:ext cx="5050277" cy="2651395"/>
+                    </a:xfrm>
+                    <a:prstGeom prst="rect">
+                      <a:avLst/>
+                    </a:prstGeom>
+                  </pic:spPr>
+                </pic:pic>
+              </a:graphicData>
+            </a:graphic>
+          </wp:inline>
+        </w:drawing>
+      </w:r>
+    </w:p>
+    <w:p>
+      <w:r>
+        <w:rPr>
+          <w:noProof/>
+        </w:rPr>
+        <w:drawing>
+          <wp:inline distT="0" distB="0" distL="0" distR="0" wp14:anchorId="759F4463" wp14:editId="2C145494">
+            <wp:extent cx="4993679" cy="2403475"/>
+            <wp:effectExtent l="0" t="0" r="0" b="0"/>
+            <wp:docPr id="11" name="Picture 11"/>
+            <wp:cNvGraphicFramePr>
+              <a:graphicFrameLocks xmlns:a="http://schemas.openxmlformats.org/drawingml/2006/main" noChangeAspect="1"/>
+            </wp:cNvGraphicFramePr>
+            <a:graphic xmlns:a="http://schemas.openxmlformats.org/drawingml/2006/main">
+              <a:graphicData uri="http://schemas.openxmlformats.org/drawingml/2006/picture">
+                <pic:pic xmlns:pic="http://schemas.openxmlformats.org/drawingml/2006/picture">
+                  <pic:nvPicPr>
+                    <pic:cNvPr id="1" name=""/>
+                    <pic:cNvPicPr/>
+                  </pic:nvPicPr>
+                  <pic:blipFill>
+                    <a:blip r:embed="rId9"/>
+                    <a:stretch>
+                      <a:fillRect/>
+                    </a:stretch>
+                  </pic:blipFill>
+                  <pic:spPr>
+                    <a:xfrm>
+                      <a:off x="0" y="0"/>
+                      <a:ext cx="5000464" cy="2406741"/>
+                    </a:xfrm>
+                    <a:prstGeom prst="rect">
+                      <a:avLst/>
+                    </a:prstGeom>
+                  </pic:spPr>
+                </pic:pic>
+              </a:graphicData>
+            </a:graphic>
+          </wp:inline>
+        </w:drawing>
+      </w:r>
+    </w:p>
+    <w:p>
+      <w:r>
+        <w:rPr>
+          <w:noProof/>
+        </w:rPr>
+        <w:lastRenderedPageBreak/>
+        <w:drawing>
+          <wp:inline distT="0" distB="0" distL="0" distR="0" wp14:anchorId="57437338" wp14:editId="693A3352">
+            <wp:extent cx="4908430" cy="2529205"/>
+            <wp:effectExtent l="0" t="0" r="6985" b="4445"/>
+            <wp:docPr id="9" name="Picture 9"/>
+            <wp:cNvGraphicFramePr>
+              <a:graphicFrameLocks xmlns:a="http://schemas.openxmlformats.org/drawingml/2006/main" noChangeAspect="1"/>
+            </wp:cNvGraphicFramePr>
+            <a:graphic xmlns:a="http://schemas.openxmlformats.org/drawingml/2006/main">
+              <a:graphicData uri="http://schemas.openxmlformats.org/drawingml/2006/picture">
+                <pic:pic xmlns:pic="http://schemas.openxmlformats.org/drawingml/2006/picture">
+                  <pic:nvPicPr>
+                    <pic:cNvPr id="1" name=""/>
+                    <pic:cNvPicPr/>
+                  </pic:nvPicPr>
+                  <pic:blipFill>
+                    <a:blip r:embed="rId14"/>
+                    <a:stretch>
+                      <a:fillRect/>
+                    </a:stretch>
+                  </pic:blipFill>
+                  <pic:spPr>
+                    <a:xfrm>
+                      <a:off x="0" y="0"/>
+                      <a:ext cx="4916373" cy="2533298"/>
                     </a:xfrm>
                     <a:prstGeom prst="rect">
                       <a:avLst/>
@@ -234,9 +543,222 @@
     <w:p/>
     <w:p>
       <w:r>
-        <w:t>SUPPLIER ADDRESSES</w:t>
-      </w:r>
-    </w:p>
+        <w:t>ADDRESS TYPES</w:t>
+      </w:r>
+    </w:p>
+    <w:p>
+      <w:r>
+        <w:rPr>
+          <w:noProof/>
+        </w:rPr>
+        <w:drawing>
+          <wp:inline distT="0" distB="0" distL="0" distR="0" wp14:anchorId="65A2990F" wp14:editId="5CEFCE39">
+            <wp:extent cx="4871331" cy="2146300"/>
+            <wp:effectExtent l="0" t="0" r="5715" b="6350"/>
+            <wp:docPr id="14" name="Picture 14"/>
+            <wp:cNvGraphicFramePr>
+              <a:graphicFrameLocks xmlns:a="http://schemas.openxmlformats.org/drawingml/2006/main" noChangeAspect="1"/>
+            </wp:cNvGraphicFramePr>
+            <a:graphic xmlns:a="http://schemas.openxmlformats.org/drawingml/2006/main">
+              <a:graphicData uri="http://schemas.openxmlformats.org/drawingml/2006/picture">
+                <pic:pic xmlns:pic="http://schemas.openxmlformats.org/drawingml/2006/picture">
+                  <pic:nvPicPr>
+                    <pic:cNvPr id="1" name=""/>
+                    <pic:cNvPicPr/>
+                  </pic:nvPicPr>
+                  <pic:blipFill>
+                    <a:blip r:embed="rId15"/>
+                    <a:stretch>
+                      <a:fillRect/>
+                    </a:stretch>
+                  </pic:blipFill>
+                  <pic:spPr>
+                    <a:xfrm>
+                      <a:off x="0" y="0"/>
+                      <a:ext cx="4885301" cy="2152455"/>
+                    </a:xfrm>
+                    <a:prstGeom prst="rect">
+                      <a:avLst/>
+                    </a:prstGeom>
+                  </pic:spPr>
+                </pic:pic>
+              </a:graphicData>
+            </a:graphic>
+          </wp:inline>
+        </w:drawing>
+      </w:r>
+    </w:p>
+    <w:p>
+      <w:r>
+        <w:rPr>
+          <w:noProof/>
+        </w:rPr>
+        <w:drawing>
+          <wp:inline distT="0" distB="0" distL="0" distR="0" wp14:anchorId="0C4C901C" wp14:editId="6BEC0279">
+            <wp:extent cx="4907915" cy="2269386"/>
+            <wp:effectExtent l="0" t="0" r="6985" b="0"/>
+            <wp:docPr id="15" name="Picture 15"/>
+            <wp:cNvGraphicFramePr>
+              <a:graphicFrameLocks xmlns:a="http://schemas.openxmlformats.org/drawingml/2006/main" noChangeAspect="1"/>
+            </wp:cNvGraphicFramePr>
+            <a:graphic xmlns:a="http://schemas.openxmlformats.org/drawingml/2006/main">
+              <a:graphicData uri="http://schemas.openxmlformats.org/drawingml/2006/picture">
+                <pic:pic xmlns:pic="http://schemas.openxmlformats.org/drawingml/2006/picture">
+                  <pic:nvPicPr>
+                    <pic:cNvPr id="1" name=""/>
+                    <pic:cNvPicPr/>
+                  </pic:nvPicPr>
+                  <pic:blipFill>
+                    <a:blip r:embed="rId16"/>
+                    <a:stretch>
+                      <a:fillRect/>
+                    </a:stretch>
+                  </pic:blipFill>
+                  <pic:spPr>
+                    <a:xfrm>
+                      <a:off x="0" y="0"/>
+                      <a:ext cx="4931424" cy="2280257"/>
+                    </a:xfrm>
+                    <a:prstGeom prst="rect">
+                      <a:avLst/>
+                    </a:prstGeom>
+                  </pic:spPr>
+                </pic:pic>
+              </a:graphicData>
+            </a:graphic>
+          </wp:inline>
+        </w:drawing>
+      </w:r>
+    </w:p>
+    <w:p/>
+    <w:p>
+      <w:r>
+        <w:rPr>
+          <w:noProof/>
+        </w:rPr>
+        <w:lastRenderedPageBreak/>
+        <w:drawing>
+          <wp:inline distT="0" distB="0" distL="0" distR="0" wp14:anchorId="499BFE44" wp14:editId="4B505326">
+            <wp:extent cx="4935498" cy="2387600"/>
+            <wp:effectExtent l="0" t="0" r="0" b="0"/>
+            <wp:docPr id="16" name="Picture 16"/>
+            <wp:cNvGraphicFramePr>
+              <a:graphicFrameLocks xmlns:a="http://schemas.openxmlformats.org/drawingml/2006/main" noChangeAspect="1"/>
+            </wp:cNvGraphicFramePr>
+            <a:graphic xmlns:a="http://schemas.openxmlformats.org/drawingml/2006/main">
+              <a:graphicData uri="http://schemas.openxmlformats.org/drawingml/2006/picture">
+                <pic:pic xmlns:pic="http://schemas.openxmlformats.org/drawingml/2006/picture">
+                  <pic:nvPicPr>
+                    <pic:cNvPr id="1" name=""/>
+                    <pic:cNvPicPr/>
+                  </pic:nvPicPr>
+                  <pic:blipFill>
+                    <a:blip r:embed="rId17"/>
+                    <a:stretch>
+                      <a:fillRect/>
+                    </a:stretch>
+                  </pic:blipFill>
+                  <pic:spPr>
+                    <a:xfrm>
+                      <a:off x="0" y="0"/>
+                      <a:ext cx="4946656" cy="2392998"/>
+                    </a:xfrm>
+                    <a:prstGeom prst="rect">
+                      <a:avLst/>
+                    </a:prstGeom>
+                  </pic:spPr>
+                </pic:pic>
+              </a:graphicData>
+            </a:graphic>
+          </wp:inline>
+        </w:drawing>
+      </w:r>
+    </w:p>
+    <w:p>
+      <w:r>
+        <w:rPr>
+          <w:noProof/>
+        </w:rPr>
+        <w:drawing>
+          <wp:inline distT="0" distB="0" distL="0" distR="0" wp14:anchorId="2DC2D8E3" wp14:editId="4C511064">
+            <wp:extent cx="4935220" cy="2326303"/>
+            <wp:effectExtent l="0" t="0" r="0" b="0"/>
+            <wp:docPr id="17" name="Picture 17"/>
+            <wp:cNvGraphicFramePr>
+              <a:graphicFrameLocks xmlns:a="http://schemas.openxmlformats.org/drawingml/2006/main" noChangeAspect="1"/>
+            </wp:cNvGraphicFramePr>
+            <a:graphic xmlns:a="http://schemas.openxmlformats.org/drawingml/2006/main">
+              <a:graphicData uri="http://schemas.openxmlformats.org/drawingml/2006/picture">
+                <pic:pic xmlns:pic="http://schemas.openxmlformats.org/drawingml/2006/picture">
+                  <pic:nvPicPr>
+                    <pic:cNvPr id="1" name=""/>
+                    <pic:cNvPicPr/>
+                  </pic:nvPicPr>
+                  <pic:blipFill>
+                    <a:blip r:embed="rId18"/>
+                    <a:stretch>
+                      <a:fillRect/>
+                    </a:stretch>
+                  </pic:blipFill>
+                  <pic:spPr>
+                    <a:xfrm>
+                      <a:off x="0" y="0"/>
+                      <a:ext cx="4951638" cy="2334042"/>
+                    </a:xfrm>
+                    <a:prstGeom prst="rect">
+                      <a:avLst/>
+                    </a:prstGeom>
+                  </pic:spPr>
+                </pic:pic>
+              </a:graphicData>
+            </a:graphic>
+          </wp:inline>
+        </w:drawing>
+      </w:r>
+    </w:p>
+    <w:p>
+      <w:r>
+        <w:rPr>
+          <w:noProof/>
+        </w:rPr>
+        <w:drawing>
+          <wp:inline distT="0" distB="0" distL="0" distR="0" wp14:anchorId="453036D0" wp14:editId="14825926">
+            <wp:extent cx="4939637" cy="2699385"/>
+            <wp:effectExtent l="0" t="0" r="0" b="5715"/>
+            <wp:docPr id="18" name="Picture 18"/>
+            <wp:cNvGraphicFramePr>
+              <a:graphicFrameLocks xmlns:a="http://schemas.openxmlformats.org/drawingml/2006/main" noChangeAspect="1"/>
+            </wp:cNvGraphicFramePr>
+            <a:graphic xmlns:a="http://schemas.openxmlformats.org/drawingml/2006/main">
+              <a:graphicData uri="http://schemas.openxmlformats.org/drawingml/2006/picture">
+                <pic:pic xmlns:pic="http://schemas.openxmlformats.org/drawingml/2006/picture">
+                  <pic:nvPicPr>
+                    <pic:cNvPr id="1" name=""/>
+                    <pic:cNvPicPr/>
+                  </pic:nvPicPr>
+                  <pic:blipFill>
+                    <a:blip r:embed="rId19"/>
+                    <a:stretch>
+                      <a:fillRect/>
+                    </a:stretch>
+                  </pic:blipFill>
+                  <pic:spPr>
+                    <a:xfrm>
+                      <a:off x="0" y="0"/>
+                      <a:ext cx="4949208" cy="2704615"/>
+                    </a:xfrm>
+                    <a:prstGeom prst="rect">
+                      <a:avLst/>
+                    </a:prstGeom>
+                  </pic:spPr>
+                </pic:pic>
+              </a:graphicData>
+            </a:graphic>
+          </wp:inline>
+        </w:drawing>
+      </w:r>
+    </w:p>
+    <w:p/>
     <w:sectPr>
       <w:pgSz w:w="12240" w:h="15840"/>
       <w:pgMar w:top="1440" w:right="1440" w:bottom="1440" w:left="1440" w:header="720" w:footer="720" w:gutter="0"/>

</xml_diff>